<commit_message>
khalilifar database added v1.0
</commit_message>
<xml_diff>
--- a/internet engineering/http quide book notes.docx
+++ b/internet engineering/http quide book notes.docx
@@ -452,10 +452,9 @@
         <w:bidi/>
         <w:jc w:val="both"/>
         <w:rPr>
-          <w:rFonts w:cs="B Mitra" w:hint="cs"/>
-          <w:sz w:val="32"/>
-          <w:szCs w:val="32"/>
-          <w:rtl/>
+          <w:rFonts w:cs="B Mitra"/>
+          <w:sz w:val="32"/>
+          <w:szCs w:val="32"/>
           <w:lang w:bidi="fa-IR"/>
         </w:rPr>
       </w:pPr>
@@ -1594,6 +1593,42 @@
         </w:rPr>
         <w:t xml:space="preserve"> ها میان به سرور میگویند که چه نوع مدیا رو قبول میکنیم. </w:t>
       </w:r>
+    </w:p>
+    <w:p>
+      <w:pPr>
+        <w:bidi/>
+        <w:jc w:val="both"/>
+        <w:rPr>
+          <w:rFonts w:cs="B Mitra"/>
+          <w:sz w:val="32"/>
+          <w:szCs w:val="32"/>
+          <w:rtl/>
+          <w:lang w:bidi="fa-IR"/>
+        </w:rPr>
+      </w:pPr>
+      <w:r>
+        <w:rPr>
+          <w:rFonts w:cs="B Mitra" w:hint="cs"/>
+          <w:sz w:val="32"/>
+          <w:szCs w:val="32"/>
+          <w:rtl/>
+          <w:lang w:bidi="fa-IR"/>
+        </w:rPr>
+        <w:t>فصل چهارم:</w:t>
+      </w:r>
+    </w:p>
+    <w:p>
+      <w:pPr>
+        <w:bidi/>
+        <w:jc w:val="both"/>
+        <w:rPr>
+          <w:rFonts w:cs="B Mitra" w:hint="cs"/>
+          <w:sz w:val="32"/>
+          <w:szCs w:val="32"/>
+          <w:rtl/>
+          <w:lang w:bidi="fa-IR"/>
+        </w:rPr>
+      </w:pPr>
     </w:p>
     <w:sectPr>
       <w:pgSz w:w="12240" w:h="15840"/>

</xml_diff>

<commit_message>
Update http quide book notes.docx
</commit_message>
<xml_diff>
--- a/internet engineering/http quide book notes.docx
+++ b/internet engineering/http quide book notes.docx
@@ -356,11 +356,13 @@
     <w:p>
       <w:pPr>
         <w:bidi/>
-        <w:jc w:val="both"/>
-        <w:rPr>
-          <w:rFonts w:cs="B Mitra"/>
-          <w:sz w:val="32"/>
-          <w:szCs w:val="32"/>
+        <w:jc w:val="center"/>
+        <w:rPr>
+          <w:rFonts w:cs="B Mitra"/>
+          <w:b/>
+          <w:bCs/>
+          <w:sz w:val="36"/>
+          <w:szCs w:val="36"/>
           <w:rtl/>
           <w:lang w:bidi="fa-IR"/>
         </w:rPr>
@@ -368,8 +370,10 @@
       <w:r>
         <w:rPr>
           <w:rFonts w:cs="B Mitra" w:hint="cs"/>
-          <w:sz w:val="32"/>
-          <w:szCs w:val="32"/>
+          <w:b/>
+          <w:bCs/>
+          <w:sz w:val="36"/>
+          <w:szCs w:val="36"/>
           <w:rtl/>
           <w:lang w:bidi="fa-IR"/>
         </w:rPr>
@@ -378,8 +382,10 @@
       <w:r>
         <w:rPr>
           <w:rFonts w:cs="B Mitra"/>
-          <w:sz w:val="32"/>
-          <w:szCs w:val="32"/>
+          <w:b/>
+          <w:bCs/>
+          <w:sz w:val="36"/>
+          <w:szCs w:val="36"/>
           <w:lang w:bidi="fa-IR"/>
         </w:rPr>
         <w:t>request</w:t>
@@ -387,8 +393,10 @@
       <w:r>
         <w:rPr>
           <w:rFonts w:cs="B Mitra" w:hint="cs"/>
-          <w:sz w:val="32"/>
-          <w:szCs w:val="32"/>
+          <w:b/>
+          <w:bCs/>
+          <w:sz w:val="36"/>
+          <w:szCs w:val="36"/>
           <w:rtl/>
           <w:lang w:bidi="fa-IR"/>
         </w:rPr>
@@ -1622,7 +1630,7 @@
         <w:bidi/>
         <w:jc w:val="both"/>
         <w:rPr>
-          <w:rFonts w:cs="B Mitra" w:hint="cs"/>
+          <w:rFonts w:cs="B Mitra"/>
           <w:sz w:val="32"/>
           <w:szCs w:val="32"/>
           <w:rtl/>

</xml_diff>